<commit_message>
whole bunch of VA entries
</commit_message>
<xml_diff>
--- a/Rhys (Taylor-Batty).docx
+++ b/Rhys (Taylor-Batty).docx
@@ -9,354 +9,544 @@
           <w:b/>
         </w:rPr>
       </w:pPr>
+      <w:r>
+        <w:rPr>
+          <w:b/>
+        </w:rPr>
+        <w:t>Rhys, Jean (1890-1979)</w:t>
+      </w:r>
+    </w:p>
+    <w:p>
+      <w:pPr>
+        <w:spacing w:line="480" w:lineRule="auto"/>
+      </w:pPr>
+      <w:r>
+        <w:t>Dominican</w:t>
+      </w:r>
+      <w:r>
+        <w:t xml:space="preserve"> </w:t>
+      </w:r>
+      <w:r>
+        <w:t>novelist and short-story writer</w:t>
+      </w:r>
+      <w:r>
+        <w:t xml:space="preserve">. </w:t>
+      </w:r>
+      <w:r>
+        <w:t xml:space="preserve">Her career </w:t>
+      </w:r>
+      <w:r>
+        <w:t>can be divided</w:t>
+      </w:r>
+      <w:r>
+        <w:t xml:space="preserve"> into two main periods</w:t>
+      </w:r>
+      <w:r>
+        <w:t>: h</w:t>
+      </w:r>
+      <w:r>
+        <w:t>er modernist fiction of the 1920s and 1930s</w:t>
+      </w:r>
+      <w:r>
+        <w:t>, which</w:t>
+      </w:r>
+      <w:r>
+        <w:t xml:space="preserve"> depicts the bohemian demi-monde in Europe of the time </w:t>
+      </w:r>
+      <w:r>
+        <w:t>as experienced by</w:t>
+      </w:r>
+      <w:r>
+        <w:t xml:space="preserve"> </w:t>
+      </w:r>
+      <w:r>
+        <w:t xml:space="preserve">vulnerable </w:t>
+      </w:r>
+      <w:r>
+        <w:t>female protagonists on the margins of respectability</w:t>
+      </w:r>
+      <w:r>
+        <w:t xml:space="preserve">, and her later work, which </w:t>
+      </w:r>
+      <w:r>
+        <w:t xml:space="preserve">came after a long hiatus with the publication of </w:t>
+      </w:r>
+      <w:r>
+        <w:rPr>
+          <w:i/>
+        </w:rPr>
+        <w:t>Wide Sargasso Sea</w:t>
+      </w:r>
+      <w:r>
+        <w:t xml:space="preserve"> (1966). This, her best known novel, is</w:t>
+      </w:r>
+      <w:r>
+        <w:t xml:space="preserve"> a prequel to Charlotte </w:t>
+      </w:r>
+      <w:proofErr w:type="spellStart"/>
+      <w:r>
+        <w:t>Brontë’s</w:t>
+      </w:r>
+      <w:proofErr w:type="spellEnd"/>
+      <w:r>
+        <w:t xml:space="preserve"> </w:t>
+      </w:r>
+      <w:r>
+        <w:rPr>
+          <w:i/>
+        </w:rPr>
+        <w:t>Jane Eyre</w:t>
+      </w:r>
+      <w:r>
+        <w:t xml:space="preserve">, </w:t>
+      </w:r>
+      <w:r>
+        <w:t>and</w:t>
+      </w:r>
+      <w:r>
+        <w:t xml:space="preserve"> </w:t>
+      </w:r>
+      <w:r>
+        <w:t>an important</w:t>
+      </w:r>
+      <w:r>
+        <w:t xml:space="preserve"> text within postcolonial studies. </w:t>
+      </w:r>
+    </w:p>
+    <w:p>
+      <w:pPr>
+        <w:spacing w:line="480" w:lineRule="auto"/>
+      </w:pPr>
+    </w:p>
+    <w:p>
+      <w:pPr>
+        <w:spacing w:line="480" w:lineRule="auto"/>
+      </w:pPr>
+      <w:r>
+        <w:t xml:space="preserve">Jean Rhys, née Ella </w:t>
+      </w:r>
+      <w:proofErr w:type="spellStart"/>
+      <w:r>
+        <w:t>Gwendoli</w:t>
+      </w:r>
+      <w:r>
+        <w:t>n</w:t>
+      </w:r>
+      <w:r>
+        <w:t>e</w:t>
+      </w:r>
+      <w:proofErr w:type="spellEnd"/>
+      <w:r>
+        <w:t xml:space="preserve"> Rees Williams</w:t>
+      </w:r>
+      <w:r>
+        <w:t>, was bor</w:t>
+      </w:r>
+      <w:r>
+        <w:t xml:space="preserve">n </w:t>
+      </w:r>
+      <w:r>
+        <w:t xml:space="preserve">on </w:t>
+      </w:r>
+      <w:r>
+        <w:t>24 August 1890</w:t>
+      </w:r>
+      <w:r>
+        <w:t>,</w:t>
+      </w:r>
+      <w:r>
+        <w:t xml:space="preserve"> in Roseau</w:t>
+      </w:r>
+      <w:r>
+        <w:t xml:space="preserve"> on the Caribbean island of Dominica</w:t>
+      </w:r>
+      <w:r>
+        <w:t>,</w:t>
+      </w:r>
+      <w:r>
+        <w:t xml:space="preserve"> to a Welsh father and white </w:t>
+      </w:r>
+      <w:r>
+        <w:t xml:space="preserve">Dominican </w:t>
+      </w:r>
+      <w:r>
+        <w:t xml:space="preserve">Creole mother. She moved to England at the age of 17 for her schooling, and at 18 briefly trained at the Academy of Dramatic Art in London, before embarking on a precarious </w:t>
+      </w:r>
+      <w:r>
+        <w:t xml:space="preserve">and peripatetic </w:t>
+      </w:r>
+      <w:r>
+        <w:t>existence</w:t>
+      </w:r>
+      <w:r>
+        <w:t xml:space="preserve">, </w:t>
+      </w:r>
+      <w:r>
+        <w:t xml:space="preserve">involving </w:t>
+      </w:r>
+      <w:r>
+        <w:t>work</w:t>
+      </w:r>
+      <w:r>
+        <w:t xml:space="preserve"> as</w:t>
+      </w:r>
+      <w:r>
+        <w:t xml:space="preserve"> a chorus girl</w:t>
+      </w:r>
+      <w:r>
+        <w:t xml:space="preserve">, artist’s model, mannequin, </w:t>
+      </w:r>
+      <w:r>
+        <w:t xml:space="preserve">children’s </w:t>
+      </w:r>
+      <w:r>
+        <w:t xml:space="preserve">tutor, </w:t>
+      </w:r>
+      <w:r>
+        <w:t xml:space="preserve">translator </w:t>
+      </w:r>
+      <w:r>
+        <w:t>and ghost writer</w:t>
+      </w:r>
+      <w:r>
+        <w:t xml:space="preserve">. She married the Dutch writer and journalist Willem Johan Marie (Jean) </w:t>
+      </w:r>
+      <w:proofErr w:type="spellStart"/>
+      <w:r>
+        <w:t>Lenglet</w:t>
+      </w:r>
+      <w:proofErr w:type="spellEnd"/>
+      <w:r>
+        <w:t xml:space="preserve"> (literary pseudonym </w:t>
+      </w:r>
+      <w:proofErr w:type="spellStart"/>
+      <w:r>
+        <w:t>Édouard</w:t>
+      </w:r>
+      <w:proofErr w:type="spellEnd"/>
+      <w:r>
+        <w:t xml:space="preserve"> de </w:t>
+      </w:r>
+      <w:proofErr w:type="spellStart"/>
+      <w:r>
+        <w:t>Nève</w:t>
+      </w:r>
+      <w:proofErr w:type="spellEnd"/>
+      <w:r>
+        <w:t>) in 1919, with whom</w:t>
+      </w:r>
+      <w:r>
+        <w:t xml:space="preserve"> she moved around Europe, and </w:t>
+      </w:r>
+      <w:r>
+        <w:t>had two children</w:t>
+      </w:r>
+      <w:r>
+        <w:t>: a son who died in infancy</w:t>
+      </w:r>
+      <w:r>
+        <w:t xml:space="preserve">, and a daughter. </w:t>
+      </w:r>
+      <w:r>
+        <w:t>While in Paris</w:t>
+      </w:r>
+      <w:r>
+        <w:t xml:space="preserve"> </w:t>
+      </w:r>
+      <w:r>
+        <w:t>in the</w:t>
+      </w:r>
+      <w:r>
+        <w:t xml:space="preserve"> 1920s</w:t>
+      </w:r>
+      <w:r>
+        <w:t xml:space="preserve">, </w:t>
+      </w:r>
+      <w:r>
+        <w:t>she</w:t>
+      </w:r>
+      <w:r>
+        <w:t xml:space="preserve"> began to </w:t>
+      </w:r>
+      <w:r>
+        <w:t>write short stories</w:t>
+      </w:r>
+      <w:r>
+        <w:t xml:space="preserve"> under the patronage of </w:t>
+      </w:r>
+      <w:r>
+        <w:t>FORD MADOX FORD</w:t>
+      </w:r>
+      <w:r>
+        <w:t>, with whom she had an affair (</w:t>
+      </w:r>
+      <w:r>
+        <w:t>fictionalised in her first novel</w:t>
+      </w:r>
+      <w:r>
+        <w:t xml:space="preserve"> </w:t>
+      </w:r>
+      <w:r>
+        <w:rPr>
+          <w:i/>
+        </w:rPr>
+        <w:t>Postures</w:t>
+      </w:r>
+      <w:r>
+        <w:t xml:space="preserve"> [1928]</w:t>
+      </w:r>
+      <w:r>
+        <w:t xml:space="preserve">, republished as </w:t>
+      </w:r>
+      <w:r>
+        <w:rPr>
+          <w:i/>
+        </w:rPr>
+        <w:t>Quartet</w:t>
+      </w:r>
+      <w:r>
+        <w:t xml:space="preserve"> [1929])</w:t>
+      </w:r>
+      <w:r>
+        <w:t xml:space="preserve">. </w:t>
+      </w:r>
+      <w:r>
+        <w:t xml:space="preserve">Following her separation from </w:t>
+      </w:r>
+      <w:proofErr w:type="spellStart"/>
+      <w:r>
+        <w:t>Lenglet</w:t>
+      </w:r>
+      <w:proofErr w:type="spellEnd"/>
+      <w:r>
+        <w:t xml:space="preserve"> </w:t>
+      </w:r>
+      <w:r>
+        <w:t>she moved to London</w:t>
+      </w:r>
+      <w:r>
+        <w:t xml:space="preserve"> in 1928</w:t>
+      </w:r>
+      <w:r>
+        <w:t>, where she met her second husband, Leslie Tilden Smith</w:t>
+      </w:r>
+      <w:r>
+        <w:t xml:space="preserve">, and entered her most productive literary period. The critical failure of </w:t>
+      </w:r>
+      <w:r>
+        <w:rPr>
+          <w:i/>
+        </w:rPr>
+        <w:t>Good Morning, Midnight</w:t>
+      </w:r>
+      <w:r>
+        <w:t xml:space="preserve"> (1939), and Tilden Smith’s death in 1945 was followed by </w:t>
+      </w:r>
+      <w:r>
+        <w:t xml:space="preserve">a </w:t>
+      </w:r>
+      <w:r>
+        <w:t>literary</w:t>
+      </w:r>
+      <w:r>
+        <w:t xml:space="preserve"> </w:t>
+      </w:r>
+      <w:r>
+        <w:t xml:space="preserve">hiatus, when, plagued by depression, alcoholism and </w:t>
+      </w:r>
+      <w:r>
+        <w:t>financial problems</w:t>
+      </w:r>
+      <w:r>
+        <w:t xml:space="preserve">, she failed to publish any further works. </w:t>
+      </w:r>
+      <w:r>
+        <w:t>Her work went out of print, and she</w:t>
+      </w:r>
+      <w:r>
+        <w:t xml:space="preserve"> fell into obscurity, living in </w:t>
+      </w:r>
+      <w:r>
+        <w:t xml:space="preserve">poverty </w:t>
+      </w:r>
+      <w:r>
+        <w:t xml:space="preserve">with her third husband Max </w:t>
+      </w:r>
+      <w:proofErr w:type="spellStart"/>
+      <w:r>
+        <w:t>Hamer</w:t>
+      </w:r>
+      <w:proofErr w:type="spellEnd"/>
+      <w:r>
+        <w:t xml:space="preserve">. She was </w:t>
+      </w:r>
+      <w:r>
+        <w:lastRenderedPageBreak/>
+        <w:t>presumed dead by many,</w:t>
+      </w:r>
+      <w:r>
+        <w:t xml:space="preserve"> </w:t>
+      </w:r>
+      <w:r>
+        <w:t xml:space="preserve">until </w:t>
+      </w:r>
+      <w:r>
+        <w:t xml:space="preserve">her rediscovery by the </w:t>
+      </w:r>
+      <w:r>
+        <w:t xml:space="preserve">actress Selma </w:t>
+      </w:r>
+      <w:proofErr w:type="spellStart"/>
+      <w:r>
+        <w:t>Vaz</w:t>
+      </w:r>
+      <w:proofErr w:type="spellEnd"/>
+      <w:r>
+        <w:t xml:space="preserve"> Dias</w:t>
+      </w:r>
+      <w:r>
+        <w:t xml:space="preserve"> in 19</w:t>
+      </w:r>
+      <w:r>
+        <w:t xml:space="preserve">49, </w:t>
+      </w:r>
+      <w:r>
+        <w:t>who adapted</w:t>
+      </w:r>
+      <w:r>
+        <w:t xml:space="preserve"> </w:t>
+      </w:r>
+      <w:r>
+        <w:rPr>
+          <w:i/>
+        </w:rPr>
+        <w:t>Good Morning</w:t>
+      </w:r>
+      <w:r>
+        <w:rPr>
+          <w:i/>
+        </w:rPr>
+        <w:t>,</w:t>
+      </w:r>
+      <w:r>
+        <w:rPr>
+          <w:i/>
+        </w:rPr>
+        <w:t xml:space="preserve"> Midnight</w:t>
+      </w:r>
+      <w:r>
+        <w:t xml:space="preserve"> as a radio play for the BBC. </w:t>
+      </w:r>
+      <w:r>
+        <w:t xml:space="preserve">The publication of </w:t>
+      </w:r>
+      <w:r>
+        <w:rPr>
+          <w:i/>
+        </w:rPr>
+        <w:t>Wide Sargasso Sea</w:t>
+      </w:r>
+      <w:r>
+        <w:t xml:space="preserve"> (1966)</w:t>
+      </w:r>
+      <w:r>
+        <w:t xml:space="preserve"> brought her belated international acclaim</w:t>
+      </w:r>
+      <w:r>
+        <w:t xml:space="preserve"> at the age of </w:t>
+      </w:r>
+      <w:r>
+        <w:t xml:space="preserve">76. She died in Exeter on 14 May 1979. </w:t>
+      </w:r>
+    </w:p>
+    <w:p>
+      <w:pPr>
+        <w:spacing w:line="480" w:lineRule="auto"/>
+      </w:pPr>
+    </w:p>
+    <w:p>
+      <w:pPr>
+        <w:spacing w:line="480" w:lineRule="auto"/>
+      </w:pPr>
+      <w:r>
+        <w:t xml:space="preserve">Although in </w:t>
+      </w:r>
+      <w:r>
+        <w:t xml:space="preserve">her </w:t>
+      </w:r>
+      <w:r>
+        <w:t xml:space="preserve">early writing career </w:t>
+      </w:r>
+      <w:r>
+        <w:t xml:space="preserve">Rhys </w:t>
+      </w:r>
+      <w:r>
+        <w:t xml:space="preserve">gravitated to the European metropolitan centres of </w:t>
+      </w:r>
+      <w:r>
+        <w:t>MODERNIS</w:t>
+      </w:r>
       <w:bookmarkStart w:id="0" w:name="_GoBack"/>
       <w:bookmarkEnd w:id="0"/>
       <w:r>
-        <w:rPr>
-          <w:b/>
-        </w:rPr>
-        <w:t>Rhys, Jean (1890-1979)</w:t>
-      </w:r>
-    </w:p>
-    <w:p>
-      <w:pPr>
-        <w:spacing w:line="480" w:lineRule="auto"/>
-      </w:pPr>
-      <w:proofErr w:type="gramStart"/>
-      <w:r>
-        <w:t>Dominican</w:t>
-      </w:r>
-      <w:r>
-        <w:t xml:space="preserve"> </w:t>
-      </w:r>
-      <w:r>
-        <w:t>novelist and short-story writer</w:t>
-      </w:r>
-      <w:r>
-        <w:t>.</w:t>
-      </w:r>
-      <w:proofErr w:type="gramEnd"/>
-      <w:r>
-        <w:t xml:space="preserve"> </w:t>
-      </w:r>
-      <w:r>
-        <w:t xml:space="preserve">Her career </w:t>
-      </w:r>
-      <w:r>
-        <w:t>can be divided</w:t>
-      </w:r>
-      <w:r>
-        <w:t xml:space="preserve"> into two main periods</w:t>
-      </w:r>
-      <w:r>
-        <w:t>: h</w:t>
-      </w:r>
-      <w:r>
-        <w:t>er modernist fiction of the 1920s and 1930s</w:t>
-      </w:r>
-      <w:r>
-        <w:t>, which</w:t>
-      </w:r>
-      <w:r>
-        <w:t xml:space="preserve"> depicts the bohemian demi-monde in Europe of the time </w:t>
-      </w:r>
-      <w:r>
-        <w:t>as experienced by</w:t>
-      </w:r>
-      <w:r>
-        <w:t xml:space="preserve"> </w:t>
-      </w:r>
-      <w:r>
-        <w:t xml:space="preserve">vulnerable </w:t>
-      </w:r>
-      <w:r>
-        <w:t>female protagonists on the margins of respectability</w:t>
-      </w:r>
-      <w:r>
-        <w:t xml:space="preserve">, and her later work, which </w:t>
-      </w:r>
-      <w:r>
-        <w:t xml:space="preserve">came after a long hiatus with the publication of </w:t>
-      </w:r>
-      <w:r>
-        <w:rPr>
-          <w:i/>
-        </w:rPr>
-        <w:t>Wide Sargasso Sea</w:t>
-      </w:r>
-      <w:r>
-        <w:t xml:space="preserve"> (1966). This, her </w:t>
-      </w:r>
-      <w:proofErr w:type="gramStart"/>
-      <w:r>
-        <w:t>best known</w:t>
-      </w:r>
-      <w:proofErr w:type="gramEnd"/>
-      <w:r>
-        <w:t xml:space="preserve"> novel, is</w:t>
-      </w:r>
-      <w:r>
-        <w:t xml:space="preserve"> a prequel to Charlotte </w:t>
-      </w:r>
-      <w:proofErr w:type="spellStart"/>
-      <w:r>
-        <w:t>Brontë’s</w:t>
-      </w:r>
-      <w:proofErr w:type="spellEnd"/>
-      <w:r>
-        <w:t xml:space="preserve"> </w:t>
-      </w:r>
-      <w:r>
-        <w:rPr>
-          <w:i/>
-        </w:rPr>
-        <w:t>Jane Eyre</w:t>
+        <w:t>M</w:t>
+      </w:r>
+      <w:r>
+        <w:t xml:space="preserve">, and especially </w:t>
+      </w:r>
+      <w:r>
+        <w:t xml:space="preserve">Paris, she </w:t>
+      </w:r>
+      <w:r>
+        <w:t>remained</w:t>
+      </w:r>
+      <w:r>
+        <w:t xml:space="preserve"> on the margins of Anglophone expatriate communities. </w:t>
+      </w:r>
+      <w:r>
+        <w:t>Her</w:t>
+      </w:r>
+      <w:r>
+        <w:t xml:space="preserve"> ambivalent colonial relationship to England is reflected in the rootlessness of her central female protagonists, and her </w:t>
+      </w:r>
+      <w:r>
+        <w:t>novels</w:t>
+      </w:r>
+      <w:r>
+        <w:t xml:space="preserve"> of the 1920s and 1930s</w:t>
+      </w:r>
+      <w:r>
+        <w:t xml:space="preserve"> –</w:t>
+      </w:r>
+      <w:r>
+        <w:t xml:space="preserve"> </w:t>
+      </w:r>
+      <w:r>
+        <w:rPr>
+          <w:i/>
+        </w:rPr>
+        <w:t>Quartet</w:t>
       </w:r>
       <w:r>
         <w:t xml:space="preserve">, </w:t>
       </w:r>
       <w:r>
-        <w:t>and</w:t>
-      </w:r>
-      <w:r>
-        <w:t xml:space="preserve"> </w:t>
-      </w:r>
-      <w:r>
-        <w:t>an important</w:t>
-      </w:r>
-      <w:r>
-        <w:t xml:space="preserve"> text within postcolonial studies. </w:t>
-      </w:r>
-    </w:p>
-    <w:p>
-      <w:pPr>
-        <w:spacing w:line="480" w:lineRule="auto"/>
-      </w:pPr>
-    </w:p>
-    <w:p>
-      <w:pPr>
-        <w:spacing w:line="480" w:lineRule="auto"/>
-      </w:pPr>
-      <w:r>
-        <w:t xml:space="preserve">Jean Rhys, née Ella </w:t>
-      </w:r>
-      <w:proofErr w:type="spellStart"/>
-      <w:r>
-        <w:t>Gwendoli</w:t>
-      </w:r>
-      <w:r>
-        <w:t>n</w:t>
-      </w:r>
-      <w:r>
-        <w:t>e</w:t>
-      </w:r>
-      <w:proofErr w:type="spellEnd"/>
-      <w:r>
-        <w:t xml:space="preserve"> Rees Williams</w:t>
-      </w:r>
-      <w:r>
-        <w:t>, was bor</w:t>
-      </w:r>
-      <w:r>
-        <w:t xml:space="preserve">n </w:t>
-      </w:r>
-      <w:r>
-        <w:t xml:space="preserve">on </w:t>
-      </w:r>
-      <w:r>
-        <w:t>24 August 1890</w:t>
-      </w:r>
-      <w:r>
-        <w:t>,</w:t>
-      </w:r>
-      <w:r>
-        <w:t xml:space="preserve"> in Roseau</w:t>
-      </w:r>
-      <w:r>
-        <w:t xml:space="preserve"> on the Caribbean island of Dominica</w:t>
-      </w:r>
-      <w:r>
-        <w:t>,</w:t>
-      </w:r>
-      <w:r>
-        <w:t xml:space="preserve"> to a Welsh father and white </w:t>
-      </w:r>
-      <w:r>
-        <w:t xml:space="preserve">Dominican </w:t>
-      </w:r>
-      <w:r>
-        <w:t xml:space="preserve">Creole mother. She moved to England at the age of 17 for her schooling, and at 18 briefly trained at the Academy of Dramatic Art in London, before embarking on a precarious </w:t>
-      </w:r>
-      <w:r>
-        <w:t xml:space="preserve">and peripatetic </w:t>
-      </w:r>
-      <w:r>
-        <w:t>existence</w:t>
-      </w:r>
-      <w:r>
-        <w:t xml:space="preserve">, </w:t>
-      </w:r>
-      <w:r>
-        <w:t xml:space="preserve">involving </w:t>
-      </w:r>
-      <w:r>
-        <w:t>work</w:t>
-      </w:r>
-      <w:r>
-        <w:t xml:space="preserve"> as</w:t>
-      </w:r>
-      <w:r>
-        <w:t xml:space="preserve"> a chorus girl</w:t>
-      </w:r>
-      <w:r>
-        <w:t xml:space="preserve">, artist’s model, mannequin, </w:t>
-      </w:r>
-      <w:r>
-        <w:t xml:space="preserve">children’s </w:t>
-      </w:r>
-      <w:r>
-        <w:t xml:space="preserve">tutor, </w:t>
-      </w:r>
-      <w:r>
-        <w:t xml:space="preserve">translator </w:t>
-      </w:r>
-      <w:r>
-        <w:t xml:space="preserve">and </w:t>
-      </w:r>
-      <w:proofErr w:type="gramStart"/>
-      <w:r>
-        <w:t>ghost writer</w:t>
-      </w:r>
-      <w:proofErr w:type="gramEnd"/>
-      <w:r>
-        <w:t xml:space="preserve">. She married the Dutch writer and journalist Willem Johan Marie (Jean) </w:t>
-      </w:r>
-      <w:proofErr w:type="spellStart"/>
-      <w:r>
-        <w:t>Lenglet</w:t>
-      </w:r>
-      <w:proofErr w:type="spellEnd"/>
-      <w:r>
-        <w:t xml:space="preserve"> (literary pseudonym </w:t>
-      </w:r>
-      <w:proofErr w:type="spellStart"/>
-      <w:r>
-        <w:t>Édouard</w:t>
-      </w:r>
-      <w:proofErr w:type="spellEnd"/>
-      <w:r>
-        <w:t xml:space="preserve"> de </w:t>
-      </w:r>
-      <w:proofErr w:type="spellStart"/>
-      <w:r>
-        <w:t>Nève</w:t>
-      </w:r>
-      <w:proofErr w:type="spellEnd"/>
-      <w:r>
-        <w:t xml:space="preserve">) in 1919, with </w:t>
-      </w:r>
-      <w:proofErr w:type="gramStart"/>
-      <w:r>
-        <w:t>whom</w:t>
-      </w:r>
-      <w:proofErr w:type="gramEnd"/>
-      <w:r>
-        <w:t xml:space="preserve"> she moved around Europe, and </w:t>
-      </w:r>
-      <w:r>
-        <w:t>had two children</w:t>
-      </w:r>
-      <w:r>
-        <w:t>: a son who died in infancy</w:t>
-      </w:r>
-      <w:r>
-        <w:t xml:space="preserve">, and a daughter. </w:t>
-      </w:r>
-      <w:r>
-        <w:t>While in Paris</w:t>
-      </w:r>
-      <w:r>
-        <w:t xml:space="preserve"> </w:t>
-      </w:r>
-      <w:r>
-        <w:t>in the</w:t>
-      </w:r>
-      <w:r>
-        <w:t xml:space="preserve"> 1920s</w:t>
-      </w:r>
-      <w:r>
-        <w:t xml:space="preserve">, </w:t>
-      </w:r>
-      <w:r>
-        <w:t>she</w:t>
-      </w:r>
-      <w:r>
-        <w:t xml:space="preserve"> began to </w:t>
-      </w:r>
-      <w:r>
-        <w:t>write short stories</w:t>
-      </w:r>
-      <w:r>
-        <w:t xml:space="preserve"> under the patronage of </w:t>
-      </w:r>
-      <w:r>
-        <w:t>FORD MADOX FORD</w:t>
-      </w:r>
-      <w:r>
-        <w:t>, with whom she had an affair (</w:t>
-      </w:r>
-      <w:r>
-        <w:t>fictionalised in her first novel</w:t>
-      </w:r>
-      <w:r>
-        <w:t xml:space="preserve"> </w:t>
-      </w:r>
-      <w:r>
-        <w:rPr>
-          <w:i/>
-        </w:rPr>
-        <w:t>Postures</w:t>
-      </w:r>
-      <w:r>
-        <w:t xml:space="preserve"> [1928]</w:t>
-      </w:r>
-      <w:r>
-        <w:t xml:space="preserve">, republished as </w:t>
-      </w:r>
-      <w:r>
-        <w:rPr>
-          <w:i/>
-        </w:rPr>
-        <w:t>Quartet</w:t>
-      </w:r>
-      <w:r>
-        <w:t xml:space="preserve"> [1929])</w:t>
-      </w:r>
-      <w:r>
-        <w:t xml:space="preserve">. </w:t>
-      </w:r>
-      <w:r>
-        <w:t xml:space="preserve">Following her separation from </w:t>
-      </w:r>
-      <w:proofErr w:type="spellStart"/>
-      <w:r>
-        <w:t>Lenglet</w:t>
-      </w:r>
-      <w:proofErr w:type="spellEnd"/>
-      <w:r>
-        <w:t xml:space="preserve"> </w:t>
-      </w:r>
-      <w:r>
-        <w:t>she moved to London</w:t>
-      </w:r>
-      <w:r>
-        <w:t xml:space="preserve"> in 1928</w:t>
-      </w:r>
-      <w:r>
-        <w:t>, where she met her second husband, Leslie Tilden Smith</w:t>
-      </w:r>
-      <w:r>
-        <w:t xml:space="preserve">, and entered her most productive literary period. The critical failure of </w:t>
+        <w:rPr>
+          <w:i/>
+        </w:rPr>
+        <w:t>After Leaving Mr Mackenzie</w:t>
+      </w:r>
+      <w:r>
+        <w:t xml:space="preserve"> (1931), </w:t>
+      </w:r>
+      <w:r>
+        <w:rPr>
+          <w:i/>
+        </w:rPr>
+        <w:t>Voyage in the Dark</w:t>
+      </w:r>
+      <w:r>
+        <w:t xml:space="preserve"> (1934), and </w:t>
       </w:r>
       <w:r>
         <w:rPr>
@@ -365,216 +555,28 @@
         <w:t>Good Morning, Midnight</w:t>
       </w:r>
       <w:r>
-        <w:t xml:space="preserve"> (1939), and Tilden Smith’s death in 1945 was followed by </w:t>
-      </w:r>
-      <w:r>
-        <w:t xml:space="preserve">a </w:t>
-      </w:r>
-      <w:r>
-        <w:t>literary</w:t>
-      </w:r>
-      <w:r>
-        <w:t xml:space="preserve"> </w:t>
-      </w:r>
-      <w:r>
-        <w:t xml:space="preserve">hiatus, when, plagued by depression, alcoholism and </w:t>
-      </w:r>
-      <w:r>
-        <w:t>financial problems</w:t>
-      </w:r>
-      <w:r>
-        <w:t xml:space="preserve">, she failed to publish any further works. </w:t>
-      </w:r>
-      <w:r>
-        <w:t>Her work went out of print, and she</w:t>
-      </w:r>
-      <w:r>
-        <w:t xml:space="preserve"> fell into obscurity, living in </w:t>
-      </w:r>
-      <w:r>
-        <w:t xml:space="preserve">poverty </w:t>
-      </w:r>
-      <w:r>
-        <w:t xml:space="preserve">with her third husband Max </w:t>
-      </w:r>
-      <w:proofErr w:type="spellStart"/>
-      <w:r>
-        <w:t>Hamer</w:t>
-      </w:r>
-      <w:proofErr w:type="spellEnd"/>
-      <w:r>
-        <w:t xml:space="preserve">. She was </w:t>
-      </w:r>
-      <w:r>
-        <w:lastRenderedPageBreak/>
-        <w:t>presumed dead by many,</w:t>
-      </w:r>
-      <w:r>
-        <w:t xml:space="preserve"> </w:t>
-      </w:r>
-      <w:r>
-        <w:t xml:space="preserve">until </w:t>
-      </w:r>
-      <w:r>
-        <w:t xml:space="preserve">her rediscovery by the </w:t>
-      </w:r>
-      <w:r>
-        <w:t xml:space="preserve">actress Selma </w:t>
-      </w:r>
-      <w:proofErr w:type="spellStart"/>
-      <w:r>
-        <w:t>Vaz</w:t>
-      </w:r>
-      <w:proofErr w:type="spellEnd"/>
-      <w:r>
-        <w:t xml:space="preserve"> Dias</w:t>
-      </w:r>
-      <w:r>
-        <w:t xml:space="preserve"> in 19</w:t>
-      </w:r>
-      <w:r>
-        <w:t xml:space="preserve">49, </w:t>
-      </w:r>
-      <w:r>
-        <w:t>who adapted</w:t>
-      </w:r>
-      <w:r>
-        <w:t xml:space="preserve"> </w:t>
-      </w:r>
-      <w:r>
-        <w:rPr>
-          <w:i/>
-        </w:rPr>
-        <w:t>Good Morning</w:t>
-      </w:r>
-      <w:r>
-        <w:rPr>
-          <w:i/>
-        </w:rPr>
-        <w:t>,</w:t>
-      </w:r>
-      <w:r>
-        <w:rPr>
-          <w:i/>
-        </w:rPr>
-        <w:t xml:space="preserve"> Midnight</w:t>
-      </w:r>
-      <w:r>
-        <w:t xml:space="preserve"> as a radio </w:t>
-      </w:r>
-      <w:proofErr w:type="gramStart"/>
-      <w:r>
-        <w:t>play</w:t>
-      </w:r>
-      <w:proofErr w:type="gramEnd"/>
-      <w:r>
-        <w:t xml:space="preserve"> for the BBC. </w:t>
-      </w:r>
-      <w:r>
-        <w:t xml:space="preserve">The publication of </w:t>
-      </w:r>
-      <w:r>
-        <w:rPr>
-          <w:i/>
-        </w:rPr>
-        <w:t>Wide Sargasso Sea</w:t>
-      </w:r>
-      <w:r>
-        <w:t xml:space="preserve"> (1966)</w:t>
-      </w:r>
-      <w:r>
-        <w:t xml:space="preserve"> brought her belated international acclaim</w:t>
-      </w:r>
-      <w:r>
-        <w:t xml:space="preserve"> at the age of </w:t>
-      </w:r>
-      <w:r>
-        <w:t xml:space="preserve">76. She died in Exeter on 14 May 1979. </w:t>
-      </w:r>
-    </w:p>
-    <w:p>
-      <w:pPr>
-        <w:spacing w:line="480" w:lineRule="auto"/>
-      </w:pPr>
-    </w:p>
-    <w:p>
-      <w:pPr>
-        <w:spacing w:line="480" w:lineRule="auto"/>
-      </w:pPr>
-      <w:r>
-        <w:t xml:space="preserve">Although in </w:t>
-      </w:r>
-      <w:r>
-        <w:t xml:space="preserve">her </w:t>
-      </w:r>
-      <w:r>
-        <w:t xml:space="preserve">early writing career </w:t>
-      </w:r>
-      <w:r>
-        <w:t xml:space="preserve">Rhys </w:t>
-      </w:r>
-      <w:r>
-        <w:t xml:space="preserve">gravitated to the European metropolitan centres of </w:t>
-      </w:r>
-      <w:r>
-        <w:t>MODERNISM</w:t>
-      </w:r>
-      <w:r>
-        <w:t xml:space="preserve">, and especially </w:t>
-      </w:r>
-      <w:r>
-        <w:t xml:space="preserve">Paris, she </w:t>
-      </w:r>
-      <w:r>
-        <w:t>remained</w:t>
-      </w:r>
-      <w:r>
-        <w:t xml:space="preserve"> on the margins of Anglophone expatriate communities. </w:t>
-      </w:r>
-      <w:r>
-        <w:t>Her</w:t>
-      </w:r>
-      <w:r>
-        <w:t xml:space="preserve"> ambivalent colonial relationship to England is reflected in the rootlessness of her central female protagonists, and her </w:t>
-      </w:r>
-      <w:r>
-        <w:t>novels</w:t>
-      </w:r>
-      <w:r>
-        <w:t xml:space="preserve"> of the 1920s and 1930s</w:t>
-      </w:r>
-      <w:r>
-        <w:t xml:space="preserve"> –</w:t>
-      </w:r>
-      <w:r>
-        <w:t xml:space="preserve"> </w:t>
-      </w:r>
-      <w:r>
-        <w:rPr>
-          <w:i/>
-        </w:rPr>
-        <w:t>Quartet</w:t>
-      </w:r>
-      <w:r>
-        <w:t xml:space="preserve">, </w:t>
-      </w:r>
-      <w:r>
-        <w:rPr>
-          <w:i/>
-        </w:rPr>
-        <w:t>After Leaving Mr Mackenzie</w:t>
-      </w:r>
-      <w:r>
-        <w:t xml:space="preserve"> (1931), </w:t>
-      </w:r>
-      <w:r>
-        <w:rPr>
-          <w:i/>
-        </w:rPr>
-        <w:t>Voyage in the Dark</w:t>
-      </w:r>
-      <w:r>
-        <w:t xml:space="preserve"> (1934), and </w:t>
+        <w:t xml:space="preserve"> (1939) –</w:t>
+      </w:r>
+      <w:r>
+        <w:t xml:space="preserve"> </w:t>
+      </w:r>
+      <w:r>
+        <w:t>are</w:t>
+      </w:r>
+      <w:r>
+        <w:t xml:space="preserve"> semi-autobiographical in nature. </w:t>
+      </w:r>
+      <w:r>
+        <w:t>Rhys’s</w:t>
+      </w:r>
+      <w:r>
+        <w:t xml:space="preserve"> </w:t>
+      </w:r>
+      <w:r>
+        <w:t>masterpiece</w:t>
+      </w:r>
+      <w:r>
+        <w:t xml:space="preserve"> of the period, </w:t>
       </w:r>
       <w:r>
         <w:rPr>
@@ -583,36 +585,6 @@
         <w:t>Good Morning, Midnight</w:t>
       </w:r>
       <w:r>
-        <w:t xml:space="preserve"> (1939) –</w:t>
-      </w:r>
-      <w:r>
-        <w:t xml:space="preserve"> </w:t>
-      </w:r>
-      <w:r>
-        <w:t>are</w:t>
-      </w:r>
-      <w:r>
-        <w:t xml:space="preserve"> semi-autobiographical in nature. </w:t>
-      </w:r>
-      <w:r>
-        <w:t>Rhys’s</w:t>
-      </w:r>
-      <w:r>
-        <w:t xml:space="preserve"> </w:t>
-      </w:r>
-      <w:r>
-        <w:t>masterpiece</w:t>
-      </w:r>
-      <w:r>
-        <w:t xml:space="preserve"> of the period, </w:t>
-      </w:r>
-      <w:r>
-        <w:rPr>
-          <w:i/>
-        </w:rPr>
-        <w:t>Good Morning, Midnight</w:t>
-      </w:r>
-      <w:r>
         <w:t>, is</w:t>
       </w:r>
       <w:r>
@@ -643,7 +615,10 @@
         <w:t xml:space="preserve"> </w:t>
       </w:r>
       <w:r>
-        <w:t xml:space="preserve">STREAM-OF-CONSCIOUSNESS </w:t>
+        <w:t>stream of consciousness</w:t>
+      </w:r>
+      <w:r>
+        <w:t xml:space="preserve"> </w:t>
       </w:r>
       <w:r>
         <w:t>techniques</w:t>

</xml_diff>